<commit_message>
added test mode and blinky light
</commit_message>
<xml_diff>
--- a/Control System.docx
+++ b/Control System.docx
@@ -52,7 +52,7 @@
         <w:rPr>
           <w:noProof/>
         </w:rPr>
-        <w:t>6 June 2017</w:t>
+        <w:t>13 June 2017</w:t>
       </w:r>
       <w:r>
         <w:fldChar w:fldCharType="end"/>
@@ -73,7 +73,7 @@
         <w:rPr>
           <w:noProof/>
         </w:rPr>
-        <w:t>7:28 PM</w:t>
+        <w:t>12:37 AM</w:t>
       </w:r>
       <w:r>
         <w:fldChar w:fldCharType="end"/>
@@ -563,6 +563,18 @@
     </w:p>
     <w:p>
       <w:pPr>
+        <w:pStyle w:val="ListParagraph"/>
+        <w:numPr>
+          <w:ilvl w:val="0"/>
+          <w:numId w:val="1"/>
+        </w:numPr>
+      </w:pPr>
+      <w:r>
+        <w:t>test-mode button (on circuit board)</w:t>
+      </w:r>
+    </w:p>
+    <w:p>
+      <w:pPr>
         <w:pStyle w:val="Heading2"/>
       </w:pPr>
       <w:r>
@@ -633,7 +645,7 @@
         <w:t xml:space="preserve">There are </w:t>
       </w:r>
       <w:r>
-        <w:t>8</w:t>
+        <w:t>9</w:t>
       </w:r>
       <w:r>
         <w:t xml:space="preserve"> defined operating states: </w:t>
@@ -669,7 +681,7 @@
         <w:t>, CONTROL FAULT</w:t>
       </w:r>
       <w:r>
-        <w:t xml:space="preserve"> and </w:t>
+        <w:t xml:space="preserve">, </w:t>
       </w:r>
       <w:r>
         <w:t xml:space="preserve">BATTERY </w:t>
@@ -681,6 +693,9 @@
         <w:t>LT</w:t>
       </w:r>
       <w:r>
+        <w:t xml:space="preserve"> and TEST</w:t>
+      </w:r>
+      <w:r>
         <w:t>.  Conditions and outputs for e</w:t>
       </w:r>
       <w:r>
@@ -715,7 +730,7 @@
         <w:jc w:val="center"/>
       </w:pPr>
       <w:r>
-        <w:object w:dxaOrig="8394" w:dyaOrig="9774">
+        <w:object w:dxaOrig="8385" w:dyaOrig="9765">
           <v:shapetype id="_x0000_t75" coordsize="21600,21600" o:spt="75" o:preferrelative="t" path="m@4@5l@4@11@9@11@9@5xe" filled="f" stroked="f">
             <v:stroke joinstyle="miter"/>
             <v:formulas>
@@ -735,7 +750,7 @@
             <v:path o:extrusionok="f" gradientshapeok="t" o:connecttype="rect"/>
             <o:lock v:ext="edit" aspectratio="t"/>
           </v:shapetype>
-          <v:shape id="_x0000_i1027" type="#_x0000_t75" style="width:419.7pt;height:488.7pt" o:ole="">
+          <v:shape id="_x0000_i1027" type="#_x0000_t75" style="width:419.25pt;height:488.25pt" o:ole="">
             <v:imagedata r:id="rId8" o:title=""/>
           </v:shape>
           <o:OLEObject Type="Link" ProgID="Visio.Drawing.15" ShapeID="_x0000_i1027" DrawAspect="Content" r:id="rId9" UpdateMode="Always">
@@ -1561,6 +1576,18 @@
         </w:numPr>
       </w:pPr>
       <w:r>
+        <w:t>to state TEST when the test button is pressed</w:t>
+      </w:r>
+    </w:p>
+    <w:p>
+      <w:pPr>
+        <w:pStyle w:val="ListParagraph"/>
+        <w:numPr>
+          <w:ilvl w:val="0"/>
+          <w:numId w:val="4"/>
+        </w:numPr>
+      </w:pPr>
+      <w:r>
         <w:t xml:space="preserve">to state INIT after </w:t>
       </w:r>
       <w:r>
@@ -3948,6 +3975,688 @@
       <w:r>
         <w:t>to state POWER OFF when the power switch is turned OFF</w:t>
       </w:r>
+    </w:p>
+    <w:p>
+      <w:pPr>
+        <w:pStyle w:val="Heading2"/>
+      </w:pPr>
+      <w:r>
+        <w:lastRenderedPageBreak/>
+        <w:t>TEST</w:t>
+      </w:r>
+    </w:p>
+    <w:p>
+      <w:pPr>
+        <w:pStyle w:val="Heading3"/>
+      </w:pPr>
+      <w:r>
+        <w:t>ENTRY conditions</w:t>
+      </w:r>
+    </w:p>
+    <w:p>
+      <w:pPr>
+        <w:pStyle w:val="ListParagraph"/>
+        <w:numPr>
+          <w:ilvl w:val="0"/>
+          <w:numId w:val="4"/>
+        </w:numPr>
+      </w:pPr>
+      <w:r>
+        <w:t>charger power disconnected</w:t>
+      </w:r>
+    </w:p>
+    <w:p>
+      <w:pPr>
+        <w:pStyle w:val="ListParagraph"/>
+        <w:numPr>
+          <w:ilvl w:val="0"/>
+          <w:numId w:val="4"/>
+        </w:numPr>
+      </w:pPr>
+      <w:r>
+        <w:t>main power switch ON</w:t>
+      </w:r>
+    </w:p>
+    <w:p>
+      <w:pPr>
+        <w:pStyle w:val="ListParagraph"/>
+        <w:numPr>
+          <w:ilvl w:val="0"/>
+          <w:numId w:val="4"/>
+        </w:numPr>
+      </w:pPr>
+      <w:r>
+        <w:t xml:space="preserve">battery </w:t>
+      </w:r>
+      <w:r>
+        <w:t xml:space="preserve">voltage </w:t>
+      </w:r>
+      <w:r>
+        <w:rPr>
+          <w:rFonts w:ascii="Symbol" w:hAnsi="Symbol" w:cs="Symbol"/>
+          <w:sz w:val="23"/>
+          <w:szCs w:val="23"/>
+        </w:rPr>
+        <w:t></w:t>
+      </w:r>
+      <w:r>
+        <w:rPr>
+          <w:rFonts w:ascii="Symbol" w:hAnsi="Symbol" w:cs="Symbol"/>
+          <w:sz w:val="23"/>
+          <w:szCs w:val="23"/>
+        </w:rPr>
+        <w:t></w:t>
+      </w:r>
+      <w:r>
+        <w:t>10.5V</w:t>
+      </w:r>
+    </w:p>
+    <w:p>
+      <w:pPr>
+        <w:pStyle w:val="ListParagraph"/>
+        <w:numPr>
+          <w:ilvl w:val="0"/>
+          <w:numId w:val="4"/>
+        </w:numPr>
+      </w:pPr>
+      <w:r>
+        <w:t>test button pressed</w:t>
+      </w:r>
+    </w:p>
+    <w:p>
+      <w:pPr>
+        <w:pStyle w:val="Heading3"/>
+      </w:pPr>
+      <w:r>
+        <w:t>outputs</w:t>
+      </w:r>
+    </w:p>
+    <w:p>
+      <w:pPr>
+        <w:pStyle w:val="ListParagraph"/>
+        <w:numPr>
+          <w:ilvl w:val="0"/>
+          <w:numId w:val="5"/>
+        </w:numPr>
+      </w:pPr>
+      <w:r>
+        <w:t>charger power indicator OFF</w:t>
+      </w:r>
+    </w:p>
+    <w:p>
+      <w:pPr>
+        <w:pStyle w:val="ListParagraph"/>
+        <w:numPr>
+          <w:ilvl w:val="0"/>
+          <w:numId w:val="5"/>
+        </w:numPr>
+      </w:pPr>
+      <w:r>
+        <w:t>charger active indicator OFF</w:t>
+      </w:r>
+    </w:p>
+    <w:p>
+      <w:pPr>
+        <w:pStyle w:val="ListParagraph"/>
+        <w:numPr>
+          <w:ilvl w:val="0"/>
+          <w:numId w:val="5"/>
+        </w:numPr>
+      </w:pPr>
+      <w:r>
+        <w:t>Arduino power ON</w:t>
+      </w:r>
+    </w:p>
+    <w:p>
+      <w:pPr>
+        <w:pStyle w:val="ListParagraph"/>
+        <w:numPr>
+          <w:ilvl w:val="0"/>
+          <w:numId w:val="5"/>
+        </w:numPr>
+      </w:pPr>
+      <w:r>
+        <w:t>motor controller power ON when ENABLE button(s) are pressed, else OFF</w:t>
+      </w:r>
+    </w:p>
+    <w:p>
+      <w:pPr>
+        <w:pStyle w:val="ListParagraph"/>
+        <w:numPr>
+          <w:ilvl w:val="0"/>
+          <w:numId w:val="5"/>
+        </w:numPr>
+      </w:pPr>
+      <w:r>
+        <w:t>motors controlled by joystick:</w:t>
+      </w:r>
+    </w:p>
+    <w:tbl>
+      <w:tblPr>
+        <w:tblStyle w:val="TableGrid"/>
+        <w:tblW w:w="0" w:type="auto"/>
+        <w:tblInd w:w="720" w:type="dxa"/>
+        <w:tblLook w:val="04A0" w:firstRow="1" w:lastRow="0" w:firstColumn="1" w:lastColumn="0" w:noHBand="0" w:noVBand="1"/>
+      </w:tblPr>
+      <w:tblGrid>
+        <w:gridCol w:w="2878"/>
+        <w:gridCol w:w="2879"/>
+        <w:gridCol w:w="2873"/>
+      </w:tblGrid>
+      <w:tr>
+        <w:tc>
+          <w:tcPr>
+            <w:tcW w:w="3116" w:type="dxa"/>
+          </w:tcPr>
+          <w:p>
+            <w:pPr>
+              <w:pStyle w:val="NoSpacing"/>
+            </w:pPr>
+            <w:r>
+              <w:t>Left FORWARD, Right STOP</w:t>
+            </w:r>
+          </w:p>
+        </w:tc>
+        <w:tc>
+          <w:tcPr>
+            <w:tcW w:w="3117" w:type="dxa"/>
+          </w:tcPr>
+          <w:p>
+            <w:pPr>
+              <w:pStyle w:val="NoSpacing"/>
+            </w:pPr>
+            <w:r>
+              <w:t>Left FORWARD, Right FORWARD</w:t>
+            </w:r>
+          </w:p>
+        </w:tc>
+        <w:tc>
+          <w:tcPr>
+            <w:tcW w:w="3117" w:type="dxa"/>
+          </w:tcPr>
+          <w:p>
+            <w:pPr>
+              <w:pStyle w:val="NoSpacing"/>
+            </w:pPr>
+            <w:r>
+              <w:t>Left STOP, Right FORWARD</w:t>
+            </w:r>
+          </w:p>
+        </w:tc>
+      </w:tr>
+      <w:tr>
+        <w:tc>
+          <w:tcPr>
+            <w:tcW w:w="3116" w:type="dxa"/>
+          </w:tcPr>
+          <w:p>
+            <w:pPr>
+              <w:pStyle w:val="NoSpacing"/>
+            </w:pPr>
+            <w:r>
+              <w:t>Left</w:t>
+            </w:r>
+            <w:r>
+              <w:t xml:space="preserve"> STOP, Ri</w:t>
+            </w:r>
+            <w:r>
+              <w:t>ght STOP</w:t>
+            </w:r>
+          </w:p>
+        </w:tc>
+        <w:tc>
+          <w:tcPr>
+            <w:tcW w:w="3117" w:type="dxa"/>
+          </w:tcPr>
+          <w:p>
+            <w:pPr>
+              <w:pStyle w:val="NoSpacing"/>
+            </w:pPr>
+            <w:r>
+              <w:t>LEFT STOP, Right STOP</w:t>
+            </w:r>
+          </w:p>
+        </w:tc>
+        <w:tc>
+          <w:tcPr>
+            <w:tcW w:w="3117" w:type="dxa"/>
+          </w:tcPr>
+          <w:p>
+            <w:pPr>
+              <w:pStyle w:val="NoSpacing"/>
+            </w:pPr>
+            <w:r>
+              <w:t>LEFT STOP, RIGHT STOP</w:t>
+            </w:r>
+          </w:p>
+        </w:tc>
+      </w:tr>
+      <w:tr>
+        <w:tc>
+          <w:tcPr>
+            <w:tcW w:w="3116" w:type="dxa"/>
+          </w:tcPr>
+          <w:p>
+            <w:pPr>
+              <w:pStyle w:val="NoSpacing"/>
+            </w:pPr>
+            <w:r>
+              <w:t>Left REVERSE, R</w:t>
+            </w:r>
+            <w:r>
+              <w:t>ight STOP</w:t>
+            </w:r>
+          </w:p>
+        </w:tc>
+        <w:tc>
+          <w:tcPr>
+            <w:tcW w:w="3117" w:type="dxa"/>
+          </w:tcPr>
+          <w:p>
+            <w:pPr>
+              <w:pStyle w:val="NoSpacing"/>
+            </w:pPr>
+            <w:r>
+              <w:t>Left REVERSE, Right REVERSE</w:t>
+            </w:r>
+          </w:p>
+        </w:tc>
+        <w:tc>
+          <w:tcPr>
+            <w:tcW w:w="3117" w:type="dxa"/>
+          </w:tcPr>
+          <w:p>
+            <w:pPr>
+              <w:pStyle w:val="NoSpacing"/>
+            </w:pPr>
+            <w:r>
+              <w:t>LEFT STOP, Right REVERSE</w:t>
+            </w:r>
+          </w:p>
+        </w:tc>
+      </w:tr>
+    </w:tbl>
+    <w:p>
+      <w:pPr>
+        <w:pStyle w:val="NoSpacing"/>
+      </w:pPr>
+      <w:r>
+        <w:tab/>
+        <w:t>where FORWARD = 2.00ms, STOP = 1.50ms, REVERSE = 1.00ms</w:t>
+      </w:r>
+    </w:p>
+    <w:p>
+      <w:pPr>
+        <w:pStyle w:val="ListParagraph"/>
+        <w:numPr>
+          <w:ilvl w:val="0"/>
+          <w:numId w:val="5"/>
+        </w:numPr>
+      </w:pPr>
+      <w:r>
+        <w:t>display backlight ON</w:t>
+      </w:r>
+    </w:p>
+    <w:p>
+      <w:pPr>
+        <w:pStyle w:val="ListParagraph"/>
+        <w:numPr>
+          <w:ilvl w:val="0"/>
+          <w:numId w:val="5"/>
+        </w:numPr>
+      </w:pPr>
+      <w:r>
+        <w:t>display row 1 shows Vbat and Venbl inputs</w:t>
+      </w:r>
+      <w:r>
+        <w:t xml:space="preserve">, </w:t>
+      </w:r>
+      <w:r>
+        <w:t xml:space="preserve">display row 2 shows </w:t>
+      </w:r>
+      <w:r>
+        <w:t>joystick X and Y inputs</w:t>
+      </w:r>
+      <w:r>
+        <w:t xml:space="preserve">.  </w:t>
+      </w:r>
+      <w:r>
+        <w:t xml:space="preserve">There are three display </w:t>
+      </w:r>
+      <w:r>
+        <w:t>scales</w:t>
+      </w:r>
+      <w:r>
+        <w:t xml:space="preserve">.  Pressing the test button changes to the next display </w:t>
+      </w:r>
+      <w:r>
+        <w:t>scale</w:t>
+      </w:r>
+      <w:r>
+        <w:t>.</w:t>
+      </w:r>
+    </w:p>
+    <w:p>
+      <w:pPr>
+        <w:pStyle w:val="ListParagraph"/>
+        <w:numPr>
+          <w:ilvl w:val="0"/>
+          <w:numId w:val="19"/>
+        </w:numPr>
+      </w:pPr>
+      <w:r>
+        <w:t>Display rows 1 and 2 show raw A/D input counts (0 .. 1023)</w:t>
+      </w:r>
+    </w:p>
+    <w:p>
+      <w:pPr>
+        <w:pStyle w:val="ListParagraph"/>
+        <w:numPr>
+          <w:ilvl w:val="0"/>
+          <w:numId w:val="19"/>
+        </w:numPr>
+      </w:pPr>
+      <w:r>
+        <w:t>Display rows 1 and 2 show voltage at the Arduino input pin (based on a 5.00V reference)</w:t>
+      </w:r>
+    </w:p>
+    <w:p>
+      <w:pPr>
+        <w:pStyle w:val="ListParagraph"/>
+        <w:numPr>
+          <w:ilvl w:val="0"/>
+          <w:numId w:val="19"/>
+        </w:numPr>
+      </w:pPr>
+      <w:r>
+        <w:t>Display row 1 shows measured voltage based on a 5.00V reference and 10k/5.1k divider.  Display row 2 shows joystick inputs as a percentage (0.0 .. 99.9)</w:t>
+      </w:r>
+    </w:p>
+    <w:p>
+      <w:pPr>
+        <w:pStyle w:val="ListParagraph"/>
+        <w:numPr>
+          <w:ilvl w:val="0"/>
+          <w:numId w:val="5"/>
+        </w:numPr>
+      </w:pPr>
+      <w:r>
+        <w:t>display row 3 shows left and motor outputs in milliseconds</w:t>
+      </w:r>
+    </w:p>
+    <w:p>
+      <w:pPr>
+        <w:pStyle w:val="ListParagraph"/>
+        <w:numPr>
+          <w:ilvl w:val="0"/>
+          <w:numId w:val="5"/>
+        </w:numPr>
+      </w:pPr>
+      <w:r>
+        <w:t>display row 4 shows battery voltage bar graph</w:t>
+      </w:r>
+    </w:p>
+    <w:p>
+      <w:pPr>
+        <w:pStyle w:val="LCD"/>
+      </w:pPr>
+      <w:r>
+        <w:t>Vbat  8</w:t>
+      </w:r>
+      <w:r>
+        <w:t>15</w:t>
+      </w:r>
+      <w:r>
+        <w:t xml:space="preserve"> Venbl    0</w:t>
+      </w:r>
+      <w:r>
+        <w:br/>
+        <w:t>JoyX  512 JoyY   512</w:t>
+      </w:r>
+      <w:r>
+        <w:br/>
+      </w:r>
+      <w:r>
+        <w:t>Left 1.50 Right</w:t>
+      </w:r>
+      <w:r>
+        <w:t xml:space="preserve"> 1.50</w:t>
+      </w:r>
+      <w:r>
+        <w:br/>
+      </w:r>
+      <w:r>
+        <w:t xml:space="preserve">|••••|••••|•••      </w:t>
+      </w:r>
+    </w:p>
+    <w:p>
+      <w:pPr>
+        <w:pStyle w:val="Caption"/>
+      </w:pPr>
+      <w:r>
+        <w:t>Test mode, display scale 1 (raw A/D counts), enable buttons released</w:t>
+      </w:r>
+      <w:r>
+        <w:t>, 11.8V</w:t>
+      </w:r>
+    </w:p>
+    <w:p>
+      <w:pPr>
+        <w:pStyle w:val="LCD"/>
+      </w:pPr>
+      <w:r>
+        <w:lastRenderedPageBreak/>
+        <w:t>Vbat</w:t>
+      </w:r>
+      <w:r>
+        <w:t xml:space="preserve"> </w:t>
+      </w:r>
+      <w:r>
+        <w:t>3.99</w:t>
+      </w:r>
+      <w:r>
+        <w:t xml:space="preserve"> Venbl</w:t>
+      </w:r>
+      <w:r>
+        <w:t xml:space="preserve"> </w:t>
+      </w:r>
+      <w:r>
+        <w:t>0.00</w:t>
+      </w:r>
+      <w:r>
+        <w:br/>
+        <w:t>JoyX</w:t>
+      </w:r>
+      <w:r>
+        <w:t xml:space="preserve"> 2.50</w:t>
+      </w:r>
+      <w:r>
+        <w:t xml:space="preserve"> JoyY  </w:t>
+      </w:r>
+      <w:r>
+        <w:t>2.50</w:t>
+      </w:r>
+      <w:r>
+        <w:br/>
+      </w:r>
+      <w:r>
+        <w:t>Left 1.50 Right</w:t>
+      </w:r>
+      <w:r>
+        <w:t xml:space="preserve"> 1.50</w:t>
+      </w:r>
+      <w:r>
+        <w:br/>
+      </w:r>
+      <w:r>
+        <w:t>|</w:t>
+      </w:r>
+      <w:r>
+        <w:t>••••</w:t>
+      </w:r>
+      <w:r>
+        <w:t>|</w:t>
+      </w:r>
+      <w:r>
+        <w:t>••••|•••</w:t>
+      </w:r>
+      <w:r>
+        <w:t xml:space="preserve">      </w:t>
+      </w:r>
+    </w:p>
+    <w:p>
+      <w:pPr>
+        <w:pStyle w:val="Caption"/>
+      </w:pPr>
+      <w:r>
+        <w:t>Test mode, display scale 2 (A/D input pin voltage), enable buttons released</w:t>
+      </w:r>
+      <w:r>
+        <w:t>, 11.8V</w:t>
+      </w:r>
+    </w:p>
+    <w:p>
+      <w:pPr>
+        <w:pStyle w:val="LCD"/>
+      </w:pPr>
+      <w:r>
+        <w:t>Vbat 11.8 Venbl  0.0</w:t>
+      </w:r>
+      <w:r>
+        <w:br/>
+        <w:t>JoyX 50.0 JoyY  50.0</w:t>
+      </w:r>
+      <w:r>
+        <w:br/>
+      </w:r>
+      <w:r>
+        <w:t>Left 1.50 Right</w:t>
+      </w:r>
+      <w:r>
+        <w:t xml:space="preserve"> 1.50</w:t>
+      </w:r>
+      <w:r>
+        <w:br/>
+        <w:t>|</w:t>
+      </w:r>
+      <w:r>
+        <w:t>••••</w:t>
+      </w:r>
+      <w:r>
+        <w:t>|</w:t>
+      </w:r>
+      <w:r>
+        <w:t>••••|•••</w:t>
+      </w:r>
+      <w:r>
+        <w:t xml:space="preserve">      </w:t>
+      </w:r>
+    </w:p>
+    <w:p>
+      <w:pPr>
+        <w:pStyle w:val="Caption"/>
+      </w:pPr>
+      <w:r>
+        <w:t>Test mode, display scale 3 (battery voltage/joystick %), enable buttons released, 11.8V</w:t>
+      </w:r>
+    </w:p>
+    <w:p>
+      <w:pPr>
+        <w:pStyle w:val="LCD"/>
+      </w:pPr>
+      <w:r>
+        <w:t>Vbat 11.8 Venbl 11.8</w:t>
+      </w:r>
+      <w:r>
+        <w:br/>
+        <w:t>JoyX  0.0 JoyY  99.9</w:t>
+      </w:r>
+      <w:r>
+        <w:br/>
+      </w:r>
+      <w:r>
+        <w:t xml:space="preserve">Left </w:t>
+      </w:r>
+      <w:r>
+        <w:t>2.00</w:t>
+      </w:r>
+      <w:r>
+        <w:t xml:space="preserve"> Right</w:t>
+      </w:r>
+      <w:r>
+        <w:t xml:space="preserve"> 1.50</w:t>
+      </w:r>
+      <w:r>
+        <w:br/>
+        <w:t>|</w:t>
+      </w:r>
+      <w:r>
+        <w:t>••••</w:t>
+      </w:r>
+      <w:r>
+        <w:t>|</w:t>
+      </w:r>
+      <w:r>
+        <w:t>••••|•••</w:t>
+      </w:r>
+      <w:r>
+        <w:t xml:space="preserve">      </w:t>
+      </w:r>
+    </w:p>
+    <w:p>
+      <w:pPr>
+        <w:pStyle w:val="Caption"/>
+      </w:pPr>
+      <w:r>
+        <w:t>Test mode, display scale 3 (battery voltage/joystick %), enable buttons pressed, joystick in upper-left quadrant, 11.8V</w:t>
+      </w:r>
+    </w:p>
+    <w:p/>
+    <w:p>
+      <w:pPr>
+        <w:pStyle w:val="Heading3"/>
+      </w:pPr>
+      <w:r>
+        <w:t xml:space="preserve">EXIT </w:t>
+      </w:r>
+      <w:r>
+        <w:t>conditions</w:t>
+      </w:r>
+    </w:p>
+    <w:p>
+      <w:pPr>
+        <w:pStyle w:val="ListParagraph"/>
+        <w:numPr>
+          <w:ilvl w:val="0"/>
+          <w:numId w:val="4"/>
+        </w:numPr>
+      </w:pPr>
+      <w:r>
+        <w:t>to state CHARGING when charger power is connected</w:t>
+      </w:r>
+    </w:p>
+    <w:p>
+      <w:pPr>
+        <w:pStyle w:val="ListParagraph"/>
+        <w:numPr>
+          <w:ilvl w:val="0"/>
+          <w:numId w:val="4"/>
+        </w:numPr>
+      </w:pPr>
+      <w:r>
+        <w:t>to state POWER OFF when the power switch is turned OFF</w:t>
+      </w:r>
+    </w:p>
+    <w:p>
+      <w:pPr>
+        <w:pStyle w:val="Heading1"/>
+        <w:sectPr>
+          <w:pgSz w:w="12240" w:h="15840"/>
+          <w:pgMar w:top="1440" w:right="1440" w:bottom="1440" w:left="1440" w:header="720" w:footer="720" w:gutter="0"/>
+          <w:cols w:space="720"/>
+          <w:docGrid w:linePitch="360"/>
+        </w:sectPr>
+      </w:pPr>
     </w:p>
     <w:p>
       <w:pPr>
@@ -11410,7 +12119,7 @@
   <w:abstractNum w:abstractNumId="4" w15:restartNumberingAfterBreak="0">
     <w:nsid w:val="24F45714"/>
     <w:multiLevelType w:val="hybridMultilevel"/>
-    <w:tmpl w:val="70C82604"/>
+    <w:tmpl w:val="89B8C7E6"/>
     <w:lvl w:ilvl="0" w:tplc="33A81C02">
       <w:start w:val="1"/>
       <w:numFmt w:val="bullet"/>
@@ -11423,16 +12132,16 @@
         <w:rFonts w:ascii="Symbol" w:hAnsi="Symbol" w:hint="default"/>
       </w:rPr>
     </w:lvl>
-    <w:lvl w:ilvl="1" w:tplc="04090003" w:tentative="1">
+    <w:lvl w:ilvl="1" w:tplc="0409000F">
       <w:start w:val="1"/>
-      <w:numFmt w:val="bullet"/>
-      <w:lvlText w:val="o"/>
+      <w:numFmt w:val="decimal"/>
+      <w:lvlText w:val="%2."/>
       <w:lvlJc w:val="left"/>
       <w:pPr>
         <w:ind w:left="1440" w:hanging="360"/>
       </w:pPr>
       <w:rPr>
-        <w:rFonts w:ascii="Courier New" w:hAnsi="Courier New" w:cs="Courier New" w:hint="default"/>
+        <w:rFonts w:hint="default"/>
       </w:rPr>
     </w:lvl>
     <w:lvl w:ilvl="2" w:tplc="04090005" w:tentative="1">
@@ -11833,6 +12542,92 @@
     </w:lvl>
   </w:abstractNum>
   <w:abstractNum w:abstractNumId="8" w15:restartNumberingAfterBreak="0">
+    <w:nsid w:val="6E561EEE"/>
+    <w:multiLevelType w:val="hybridMultilevel"/>
+    <w:tmpl w:val="75B071E6"/>
+    <w:lvl w:ilvl="0" w:tplc="0409000F">
+      <w:start w:val="1"/>
+      <w:numFmt w:val="decimal"/>
+      <w:lvlText w:val="%1."/>
+      <w:lvlJc w:val="left"/>
+      <w:pPr>
+        <w:ind w:left="1080" w:hanging="360"/>
+      </w:pPr>
+    </w:lvl>
+    <w:lvl w:ilvl="1" w:tplc="04090019" w:tentative="1">
+      <w:start w:val="1"/>
+      <w:numFmt w:val="lowerLetter"/>
+      <w:lvlText w:val="%2."/>
+      <w:lvlJc w:val="left"/>
+      <w:pPr>
+        <w:ind w:left="1800" w:hanging="360"/>
+      </w:pPr>
+    </w:lvl>
+    <w:lvl w:ilvl="2" w:tplc="0409001B" w:tentative="1">
+      <w:start w:val="1"/>
+      <w:numFmt w:val="lowerRoman"/>
+      <w:lvlText w:val="%3."/>
+      <w:lvlJc w:val="right"/>
+      <w:pPr>
+        <w:ind w:left="2520" w:hanging="180"/>
+      </w:pPr>
+    </w:lvl>
+    <w:lvl w:ilvl="3" w:tplc="0409000F" w:tentative="1">
+      <w:start w:val="1"/>
+      <w:numFmt w:val="decimal"/>
+      <w:lvlText w:val="%4."/>
+      <w:lvlJc w:val="left"/>
+      <w:pPr>
+        <w:ind w:left="3240" w:hanging="360"/>
+      </w:pPr>
+    </w:lvl>
+    <w:lvl w:ilvl="4" w:tplc="04090019" w:tentative="1">
+      <w:start w:val="1"/>
+      <w:numFmt w:val="lowerLetter"/>
+      <w:lvlText w:val="%5."/>
+      <w:lvlJc w:val="left"/>
+      <w:pPr>
+        <w:ind w:left="3960" w:hanging="360"/>
+      </w:pPr>
+    </w:lvl>
+    <w:lvl w:ilvl="5" w:tplc="0409001B" w:tentative="1">
+      <w:start w:val="1"/>
+      <w:numFmt w:val="lowerRoman"/>
+      <w:lvlText w:val="%6."/>
+      <w:lvlJc w:val="right"/>
+      <w:pPr>
+        <w:ind w:left="4680" w:hanging="180"/>
+      </w:pPr>
+    </w:lvl>
+    <w:lvl w:ilvl="6" w:tplc="0409000F" w:tentative="1">
+      <w:start w:val="1"/>
+      <w:numFmt w:val="decimal"/>
+      <w:lvlText w:val="%7."/>
+      <w:lvlJc w:val="left"/>
+      <w:pPr>
+        <w:ind w:left="5400" w:hanging="360"/>
+      </w:pPr>
+    </w:lvl>
+    <w:lvl w:ilvl="7" w:tplc="04090019" w:tentative="1">
+      <w:start w:val="1"/>
+      <w:numFmt w:val="lowerLetter"/>
+      <w:lvlText w:val="%8."/>
+      <w:lvlJc w:val="left"/>
+      <w:pPr>
+        <w:ind w:left="6120" w:hanging="360"/>
+      </w:pPr>
+    </w:lvl>
+    <w:lvl w:ilvl="8" w:tplc="0409001B" w:tentative="1">
+      <w:start w:val="1"/>
+      <w:numFmt w:val="lowerRoman"/>
+      <w:lvlText w:val="%9."/>
+      <w:lvlJc w:val="right"/>
+      <w:pPr>
+        <w:ind w:left="6840" w:hanging="180"/>
+      </w:pPr>
+    </w:lvl>
+  </w:abstractNum>
+  <w:abstractNum w:abstractNumId="9" w15:restartNumberingAfterBreak="0">
     <w:nsid w:val="7DA50604"/>
     <w:multiLevelType w:val="hybridMultilevel"/>
     <w:tmpl w:val="37A4F89C"/>
@@ -11955,7 +12750,7 @@
     <w:abstractNumId w:val="0"/>
   </w:num>
   <w:num w:numId="4">
-    <w:abstractNumId w:val="8"/>
+    <w:abstractNumId w:val="9"/>
   </w:num>
   <w:num w:numId="5">
     <w:abstractNumId w:val="4"/>
@@ -11998,6 +12793,9 @@
   </w:num>
   <w:num w:numId="18">
     <w:abstractNumId w:val="5"/>
+  </w:num>
+  <w:num w:numId="19">
+    <w:abstractNumId w:val="8"/>
   </w:num>
 </w:numbering>
 </file>
@@ -12666,11 +13464,11 @@
     <w:name w:val="LCD"/>
     <w:basedOn w:val="NoSpacing"/>
     <w:qFormat/>
-    <w:rsid w:val="006E3EAA"/>
+    <w:rsid w:val="0064091A"/>
     <w:pPr>
       <w:keepLines/>
       <w:shd w:val="clear" w:color="auto" w:fill="0000FF"/>
-      <w:ind w:left="1037" w:right="1037"/>
+      <w:ind w:left="1037" w:right="720"/>
     </w:pPr>
     <w:rPr>
       <w:rFonts w:ascii="5x8 LCD HD44780U A02" w:hAnsi="5x8 LCD HD44780U A02" w:cs="5x8 LCD HD44780U A02"/>
@@ -13441,7 +14239,7 @@
 </file>
 
 <file path=customXml/itemProps1.xml><?xml version="1.0" encoding="utf-8"?>
-<ds:datastoreItem xmlns:ds="http://schemas.openxmlformats.org/officeDocument/2006/customXml" ds:itemID="{1AE7EC7E-8E23-4E8A-B743-BF61F6699255}">
+<ds:datastoreItem xmlns:ds="http://schemas.openxmlformats.org/officeDocument/2006/customXml" ds:itemID="{5E3513BF-B011-41F3-AE93-ECE86C97A806}">
   <ds:schemaRefs>
     <ds:schemaRef ds:uri="http://schemas.openxmlformats.org/officeDocument/2006/bibliography"/>
   </ds:schemaRefs>

</xml_diff>